<commit_message>
Adding Language Fundamentals Part - 1
</commit_message>
<xml_diff>
--- a/resources/Java Collections.docx
+++ b/resources/Java Collections.docx
@@ -4,8 +4,8 @@
   <w:body>
     <w:p>
       <w:pPr>
-        <w:spacing w:after="120"/>
-        <w:jc w:val="both"/>
+        <w:spacing w:after="0"/>
+        <w:jc w:val="center"/>
         <w:rPr>
           <w:b/>
           <w:sz w:val="36"/>
@@ -227,7 +227,7 @@
           </w:tcPr>
           <w:p>
             <w:pPr>
-              <w:jc w:val="center"/>
+              <w:jc w:val="both"/>
             </w:pPr>
             <w:proofErr w:type="spellStart"/>
             <w:r>
@@ -242,7 +242,7 @@
           </w:tcPr>
           <w:p>
             <w:pPr>
-              <w:jc w:val="center"/>
+              <w:jc w:val="both"/>
               <w:rPr>
                 <w:b/>
               </w:rPr>
@@ -261,7 +261,7 @@
           </w:tcPr>
           <w:p>
             <w:pPr>
-              <w:jc w:val="center"/>
+              <w:jc w:val="both"/>
               <w:rPr>
                 <w:b/>
               </w:rPr>
@@ -281,6 +281,9 @@
             <w:tcW w:w="576" w:type="dxa"/>
           </w:tcPr>
           <w:p>
+            <w:pPr>
+              <w:jc w:val="both"/>
+            </w:pPr>
             <w:r>
               <w:t>1.</w:t>
             </w:r>
@@ -291,6 +294,9 @@
             <w:tcW w:w="4194" w:type="dxa"/>
           </w:tcPr>
           <w:p>
+            <w:pPr>
+              <w:jc w:val="both"/>
+            </w:pPr>
             <w:r>
               <w:t>Fixed in size.</w:t>
             </w:r>
@@ -301,6 +307,9 @@
             <w:tcW w:w="5958" w:type="dxa"/>
           </w:tcPr>
           <w:p>
+            <w:pPr>
+              <w:jc w:val="both"/>
+            </w:pPr>
             <w:r>
               <w:t>Growable in nature.</w:t>
             </w:r>
@@ -313,6 +322,9 @@
             <w:tcW w:w="576" w:type="dxa"/>
           </w:tcPr>
           <w:p>
+            <w:pPr>
+              <w:jc w:val="both"/>
+            </w:pPr>
             <w:r>
               <w:t>2.</w:t>
             </w:r>
@@ -323,6 +335,9 @@
             <w:tcW w:w="4194" w:type="dxa"/>
           </w:tcPr>
           <w:p>
+            <w:pPr>
+              <w:jc w:val="both"/>
+            </w:pPr>
             <w:r>
               <w:t>With respect to memory, Arrays are not recommended to use.</w:t>
             </w:r>
@@ -333,6 +348,9 @@
             <w:tcW w:w="5958" w:type="dxa"/>
           </w:tcPr>
           <w:p>
+            <w:pPr>
+              <w:jc w:val="both"/>
+            </w:pPr>
             <w:r>
               <w:t>With respect to memory, Collections are recommended to use.</w:t>
             </w:r>
@@ -345,6 +363,9 @@
             <w:tcW w:w="576" w:type="dxa"/>
           </w:tcPr>
           <w:p>
+            <w:pPr>
+              <w:jc w:val="both"/>
+            </w:pPr>
             <w:r>
               <w:t>3.</w:t>
             </w:r>
@@ -355,6 +376,9 @@
             <w:tcW w:w="4194" w:type="dxa"/>
           </w:tcPr>
           <w:p>
+            <w:pPr>
+              <w:jc w:val="both"/>
+            </w:pPr>
             <w:r>
               <w:t>With respect to performance, Arrays are recommended to use.</w:t>
             </w:r>
@@ -365,6 +389,9 @@
             <w:tcW w:w="5958" w:type="dxa"/>
           </w:tcPr>
           <w:p>
+            <w:pPr>
+              <w:jc w:val="both"/>
+            </w:pPr>
             <w:r>
               <w:t>With respect to performance, Collections are not recommended to use.</w:t>
             </w:r>
@@ -377,6 +404,9 @@
             <w:tcW w:w="576" w:type="dxa"/>
           </w:tcPr>
           <w:p>
+            <w:pPr>
+              <w:jc w:val="both"/>
+            </w:pPr>
             <w:r>
               <w:t>4.</w:t>
             </w:r>
@@ -387,6 +417,9 @@
             <w:tcW w:w="4194" w:type="dxa"/>
           </w:tcPr>
           <w:p>
+            <w:pPr>
+              <w:jc w:val="both"/>
+            </w:pPr>
             <w:r>
               <w:t>Arrays can hold only homogenous datatype elements.</w:t>
             </w:r>
@@ -397,6 +430,9 @@
             <w:tcW w:w="5958" w:type="dxa"/>
           </w:tcPr>
           <w:p>
+            <w:pPr>
+              <w:jc w:val="both"/>
+            </w:pPr>
             <w:r>
               <w:t>Collections can hold both homo &amp; heterogeneous datatype elements.</w:t>
             </w:r>
@@ -409,6 +445,9 @@
             <w:tcW w:w="576" w:type="dxa"/>
           </w:tcPr>
           <w:p>
+            <w:pPr>
+              <w:jc w:val="both"/>
+            </w:pPr>
             <w:r>
               <w:t>5.</w:t>
             </w:r>
@@ -419,6 +458,9 @@
             <w:tcW w:w="4194" w:type="dxa"/>
           </w:tcPr>
           <w:p>
+            <w:pPr>
+              <w:jc w:val="both"/>
+            </w:pPr>
             <w:r>
               <w:t>No underlying data structure hence no readymade methods are available.</w:t>
             </w:r>
@@ -429,6 +471,9 @@
             <w:tcW w:w="5958" w:type="dxa"/>
           </w:tcPr>
           <w:p>
+            <w:pPr>
+              <w:jc w:val="both"/>
+            </w:pPr>
             <w:r>
               <w:t>Every collection class has underlying data structure hence readymade methods are available.</w:t>
             </w:r>
@@ -441,6 +486,9 @@
             <w:tcW w:w="576" w:type="dxa"/>
           </w:tcPr>
           <w:p>
+            <w:pPr>
+              <w:jc w:val="both"/>
+            </w:pPr>
             <w:r>
               <w:t>6.</w:t>
             </w:r>
@@ -451,6 +499,9 @@
             <w:tcW w:w="4194" w:type="dxa"/>
           </w:tcPr>
           <w:p>
+            <w:pPr>
+              <w:jc w:val="both"/>
+            </w:pPr>
             <w:r>
               <w:t>Arrays can hold both primitive &amp; objects.</w:t>
             </w:r>
@@ -461,6 +512,9 @@
             <w:tcW w:w="5958" w:type="dxa"/>
           </w:tcPr>
           <w:p>
+            <w:pPr>
+              <w:jc w:val="both"/>
+            </w:pPr>
             <w:r>
               <w:t>Collections can hold only object types but not primitive.</w:t>
             </w:r>
@@ -545,25 +599,104 @@
           <w:szCs w:val="28"/>
         </w:rPr>
         <w:lastRenderedPageBreak/>
-        <w:t>Collection Framework</w:t>
-      </w:r>
-    </w:p>
-    <w:p>
-      <w:pPr>
-        <w:spacing w:after="0"/>
-        <w:jc w:val="both"/>
-      </w:pPr>
-      <w:r>
-        <w:t>&gt; It contains several classes &amp; interfaces which can be used to represent as group of individual objects as a single entity or as a key value pair.</w:t>
-      </w:r>
-    </w:p>
-    <w:p>
-      <w:pPr>
-        <w:spacing w:after="0"/>
-        <w:jc w:val="both"/>
-      </w:pPr>
-      <w:r>
-        <w:t>&gt; 9 key interfaces of Collection Framework</w:t>
+        <w:t>Collection</w:t>
+      </w:r>
+      <w:r>
+        <w:rPr>
+          <w:b/>
+          <w:sz w:val="28"/>
+          <w:szCs w:val="28"/>
+        </w:rPr>
+        <w:t>s</w:t>
+      </w:r>
+      <w:r>
+        <w:rPr>
+          <w:b/>
+          <w:sz w:val="28"/>
+          <w:szCs w:val="28"/>
+        </w:rPr>
+        <w:t xml:space="preserve"> Framework</w:t>
+      </w:r>
+    </w:p>
+    <w:p>
+      <w:pPr>
+        <w:spacing w:after="0"/>
+        <w:jc w:val="both"/>
+      </w:pPr>
+      <w:r>
+        <w:t xml:space="preserve">&gt; A collections framework is a unified architecture for representing &amp; manipulating collections. </w:t>
+      </w:r>
+    </w:p>
+    <w:p>
+      <w:pPr>
+        <w:spacing w:after="0"/>
+        <w:jc w:val="both"/>
+      </w:pPr>
+    </w:p>
+    <w:p>
+      <w:pPr>
+        <w:spacing w:after="0"/>
+        <w:jc w:val="both"/>
+      </w:pPr>
+      <w:r>
+        <w:t>&gt; It contains several</w:t>
+      </w:r>
+      <w:r>
+        <w:t xml:space="preserve"> interfaces, classes &amp; algorithms</w:t>
+      </w:r>
+      <w:r>
+        <w:t xml:space="preserve"> which can be used to represent as group of individual objects as a single entity or as a key value pair</w:t>
+      </w:r>
+      <w:r>
+        <w:t xml:space="preserve"> &amp; perform useful computations</w:t>
+      </w:r>
+      <w:r>
+        <w:t>.</w:t>
+      </w:r>
+    </w:p>
+    <w:p>
+      <w:pPr>
+        <w:spacing w:after="0"/>
+        <w:jc w:val="both"/>
+        <w:rPr>
+          <w:b/>
+        </w:rPr>
+      </w:pPr>
+    </w:p>
+    <w:p>
+      <w:pPr>
+        <w:spacing w:after="0"/>
+        <w:jc w:val="both"/>
+      </w:pPr>
+      <w:r>
+        <w:rPr>
+          <w:b/>
+        </w:rPr>
+        <w:t>Note</w:t>
+      </w:r>
+      <w:r>
+        <w:t>: Apart from the Java Collections Framework, the best-known examples of collections framework is the C++ Standard template Library (STL)</w:t>
+      </w:r>
+    </w:p>
+    <w:p>
+      <w:pPr>
+        <w:spacing w:after="0"/>
+        <w:jc w:val="both"/>
+      </w:pPr>
+    </w:p>
+    <w:p>
+      <w:pPr>
+        <w:spacing w:after="0"/>
+        <w:jc w:val="both"/>
+      </w:pPr>
+      <w:r>
+        <w:t xml:space="preserve">&gt; </w:t>
+      </w:r>
+      <w:r>
+        <w:t>10</w:t>
+      </w:r>
+      <w:r>
+        <w:t xml:space="preserve"> key interfaces of Collection Framework</w:t>
       </w:r>
     </w:p>
     <w:p>
@@ -643,8 +776,13 @@
       </w:pPr>
       <w:r>
         <w:tab/>
-        <w:t>7. Map</w:t>
-      </w:r>
+        <w:t xml:space="preserve">7. </w:t>
+      </w:r>
+      <w:proofErr w:type="spellStart"/>
+      <w:r>
+        <w:t>Deque</w:t>
+      </w:r>
+      <w:proofErr w:type="spellEnd"/>
     </w:p>
     <w:p>
       <w:pPr>
@@ -653,7 +791,23 @@
       </w:pPr>
       <w:r>
         <w:tab/>
-        <w:t xml:space="preserve">8. </w:t>
+        <w:t>8</w:t>
+      </w:r>
+      <w:r>
+        <w:t>. Map</w:t>
+      </w:r>
+    </w:p>
+    <w:p>
+      <w:pPr>
+        <w:spacing w:after="0"/>
+        <w:jc w:val="both"/>
+      </w:pPr>
+      <w:r>
+        <w:tab/>
+        <w:t>9</w:t>
+      </w:r>
+      <w:r>
+        <w:t xml:space="preserve">. </w:t>
       </w:r>
       <w:proofErr w:type="spellStart"/>
       <w:r>
@@ -668,7 +822,10 @@
       </w:pPr>
       <w:r>
         <w:tab/>
-        <w:t xml:space="preserve">9. </w:t>
+        <w:t>10</w:t>
+      </w:r>
+      <w:r>
+        <w:t xml:space="preserve">. </w:t>
       </w:r>
       <w:proofErr w:type="spellStart"/>
       <w:r>
@@ -703,6 +860,15 @@
         <w:jc w:val="both"/>
       </w:pPr>
       <w:r>
+        <w:t>&gt; In general, Collection interface is considered as root interface of Collections framework.</w:t>
+      </w:r>
+    </w:p>
+    <w:p>
+      <w:pPr>
+        <w:spacing w:after="0"/>
+        <w:jc w:val="both"/>
+      </w:pPr>
+      <w:r>
         <w:t>&gt; If we want to represent a group of individual Objects as a single entity then we should go for Collection.</w:t>
       </w:r>
     </w:p>
@@ -721,15 +887,6 @@
         <w:jc w:val="both"/>
       </w:pPr>
       <w:r>
-        <w:t>&gt; In general, Collection interface is considered as root interface of Collection framework.</w:t>
-      </w:r>
-    </w:p>
-    <w:p>
-      <w:pPr>
-        <w:spacing w:after="0"/>
-        <w:jc w:val="both"/>
-      </w:pPr>
-      <w:r>
         <w:t>&gt; No concrete class can directly implement Collection interface.</w:t>
       </w:r>
     </w:p>
@@ -737,6 +894,15 @@
       <w:pPr>
         <w:spacing w:after="0"/>
         <w:jc w:val="both"/>
+        <w:rPr>
+          <w:b/>
+        </w:rPr>
+      </w:pPr>
+    </w:p>
+    <w:p>
+      <w:pPr>
+        <w:spacing w:after="0"/>
+        <w:jc w:val="both"/>
       </w:pPr>
       <w:r>
         <w:rPr>
@@ -773,34 +939,181 @@
         <w:spacing w:after="0"/>
         <w:jc w:val="both"/>
       </w:pPr>
-      <w:proofErr w:type="gramStart"/>
-      <w:r>
-        <w:t>like</w:t>
-      </w:r>
-      <w:proofErr w:type="gramEnd"/>
-      <w:r>
-        <w:t xml:space="preserve"> searching, sorting etc.</w:t>
-      </w:r>
-    </w:p>
-    <w:p>
-      <w:pPr>
-        <w:spacing w:after="0"/>
-        <w:jc w:val="both"/>
-      </w:pPr>
-    </w:p>
-    <w:p>
-      <w:pPr>
-        <w:spacing w:after="0"/>
-        <w:jc w:val="both"/>
-        <w:rPr>
-          <w:b/>
-        </w:rPr>
-      </w:pPr>
-      <w:r>
-        <w:rPr>
-          <w:b/>
-        </w:rPr>
+      <w:r>
+        <w:t>like searching, sorting etc.</w:t>
+      </w:r>
+    </w:p>
+    <w:p>
+      <w:pPr>
+        <w:spacing w:after="0"/>
+        <w:jc w:val="both"/>
+      </w:pPr>
+    </w:p>
+    <w:p>
+      <w:pPr>
+        <w:spacing w:after="0"/>
+        <w:jc w:val="both"/>
+        <w:rPr>
+          <w:b/>
+        </w:rPr>
+      </w:pPr>
+    </w:p>
+    <w:p>
+      <w:pPr>
+        <w:spacing w:after="0"/>
+        <w:jc w:val="both"/>
+        <w:rPr>
+          <w:b/>
+        </w:rPr>
+      </w:pPr>
+    </w:p>
+    <w:p>
+      <w:pPr>
+        <w:spacing w:after="0"/>
+        <w:jc w:val="both"/>
+        <w:rPr>
+          <w:b/>
+        </w:rPr>
+      </w:pPr>
+    </w:p>
+    <w:p>
+      <w:pPr>
+        <w:spacing w:after="0"/>
+        <w:jc w:val="both"/>
+        <w:rPr>
+          <w:b/>
+        </w:rPr>
+      </w:pPr>
+    </w:p>
+    <w:p>
+      <w:pPr>
+        <w:spacing w:after="0"/>
+        <w:jc w:val="both"/>
+        <w:rPr>
+          <w:b/>
+        </w:rPr>
+      </w:pPr>
+    </w:p>
+    <w:p>
+      <w:pPr>
+        <w:spacing w:after="0"/>
+        <w:jc w:val="both"/>
+        <w:rPr>
+          <w:b/>
+        </w:rPr>
+      </w:pPr>
+    </w:p>
+    <w:p>
+      <w:pPr>
+        <w:spacing w:after="0"/>
+        <w:jc w:val="both"/>
+        <w:rPr>
+          <w:b/>
+        </w:rPr>
+      </w:pPr>
+    </w:p>
+    <w:p>
+      <w:pPr>
+        <w:spacing w:after="0"/>
+        <w:jc w:val="both"/>
+        <w:rPr>
+          <w:b/>
+        </w:rPr>
+      </w:pPr>
+    </w:p>
+    <w:p>
+      <w:pPr>
+        <w:spacing w:after="0"/>
+        <w:jc w:val="both"/>
+        <w:rPr>
+          <w:b/>
+        </w:rPr>
+      </w:pPr>
+    </w:p>
+    <w:p>
+      <w:pPr>
+        <w:spacing w:after="0"/>
+        <w:jc w:val="both"/>
+        <w:rPr>
+          <w:b/>
+        </w:rPr>
+      </w:pPr>
+    </w:p>
+    <w:p>
+      <w:pPr>
+        <w:spacing w:after="0"/>
+        <w:jc w:val="both"/>
+        <w:rPr>
+          <w:b/>
+        </w:rPr>
+      </w:pPr>
+    </w:p>
+    <w:p>
+      <w:pPr>
+        <w:spacing w:after="0"/>
+        <w:jc w:val="both"/>
+        <w:rPr>
+          <w:b/>
+        </w:rPr>
+      </w:pPr>
+    </w:p>
+    <w:p>
+      <w:pPr>
+        <w:spacing w:after="0"/>
+        <w:jc w:val="both"/>
+        <w:rPr>
+          <w:b/>
+        </w:rPr>
+      </w:pPr>
+    </w:p>
+    <w:p>
+      <w:pPr>
+        <w:spacing w:after="0"/>
+        <w:jc w:val="both"/>
+        <w:rPr>
+          <w:b/>
+        </w:rPr>
+      </w:pPr>
+    </w:p>
+    <w:p>
+      <w:pPr>
+        <w:spacing w:after="0"/>
+        <w:jc w:val="both"/>
+        <w:rPr>
+          <w:b/>
+        </w:rPr>
+      </w:pPr>
+    </w:p>
+    <w:p>
+      <w:pPr>
+        <w:spacing w:after="0"/>
+        <w:jc w:val="both"/>
+        <w:rPr>
+          <w:b/>
+        </w:rPr>
+      </w:pPr>
+    </w:p>
+    <w:p>
+      <w:pPr>
+        <w:spacing w:after="0"/>
+        <w:jc w:val="both"/>
+        <w:rPr>
+          <w:b/>
+        </w:rPr>
+      </w:pPr>
+      <w:r>
+        <w:rPr>
+          <w:b/>
+        </w:rPr>
+        <w:lastRenderedPageBreak/>
         <w:t>2. List (Interface)</w:t>
+      </w:r>
+      <w:r>
+        <w:rPr>
+          <w:b/>
+        </w:rPr>
+        <w:tab/>
+        <w:t>[Order Collection or Sequence]</w:t>
       </w:r>
     </w:p>
     <w:p>
@@ -852,48 +1165,6 @@
           <w:noProof/>
         </w:rPr>
         <w:pict>
-          <v:rect id="_x0000_s1030" style="position:absolute;left:0;text-align:left;margin-left:167.4pt;margin-top:128.7pt;width:130.75pt;height:24.45pt;z-index:251661312">
-            <v:textbox>
-              <w:txbxContent>
-                <w:p>
-                  <w:pPr>
-                    <w:jc w:val="center"/>
-                  </w:pPr>
-                  <w:r>
-                    <w:t>LinkedList (C) (1.2 V)</w:t>
-                  </w:r>
-                </w:p>
-              </w:txbxContent>
-            </v:textbox>
-          </v:rect>
-        </w:pict>
-      </w:r>
-      <w:r>
-        <w:rPr>
-          <w:noProof/>
-        </w:rPr>
-        <w:pict>
-          <v:rect id="_x0000_s1029" style="position:absolute;left:0;text-align:left;margin-left:13.05pt;margin-top:128.7pt;width:130.75pt;height:24.45pt;z-index:251660288">
-            <v:textbox>
-              <w:txbxContent>
-                <w:p>
-                  <w:pPr>
-                    <w:jc w:val="center"/>
-                  </w:pPr>
-                  <w:r>
-                    <w:t>ArrayList (C) (1.2 V)</w:t>
-                  </w:r>
-                </w:p>
-              </w:txbxContent>
-            </v:textbox>
-          </v:rect>
-        </w:pict>
-      </w:r>
-      <w:r>
-        <w:rPr>
-          <w:noProof/>
-        </w:rPr>
-        <w:pict>
           <v:rect id="_x0000_s1026" style="position:absolute;left:0;text-align:left;margin-left:167.4pt;margin-top:14pt;width:130.75pt;height:24.45pt;z-index:251658240">
             <v:textbox>
               <w:txbxContent>
@@ -912,6 +1183,16 @@
       </w:r>
     </w:p>
     <w:p>
+      <w:pPr>
+        <w:spacing w:after="0"/>
+        <w:jc w:val="both"/>
+      </w:pPr>
+    </w:p>
+    <w:p>
+      <w:pPr>
+        <w:spacing w:after="0"/>
+        <w:jc w:val="both"/>
+      </w:pPr>
       <w:r>
         <w:rPr>
           <w:noProof/>
@@ -921,47 +1202,30 @@
             <v:path arrowok="t" fillok="f" o:connecttype="none"/>
             <o:lock v:ext="edit" shapetype="t"/>
           </v:shapetype>
-          <v:shape id="_x0000_s1034" type="#_x0000_t32" style="position:absolute;margin-left:224.05pt;margin-top:23pt;width:0;height:30.15pt;z-index:251665408" o:connectortype="straight">
-            <v:stroke endarrow="block"/>
-          </v:shape>
+          <v:shape id="_x0000_s1061" type="#_x0000_t32" style="position:absolute;left:0;text-align:left;margin-left:228.95pt;margin-top:7.55pt;width:0;height:30.15pt;z-index:251688960" o:connectortype="straight"/>
         </w:pict>
       </w:r>
     </w:p>
-    <w:p/>
-    <w:p>
+    <w:p>
+      <w:pPr>
+        <w:spacing w:after="0"/>
+        <w:jc w:val="both"/>
+      </w:pPr>
+    </w:p>
+    <w:p>
+      <w:pPr>
+        <w:tabs>
+          <w:tab w:val="left" w:pos="4320"/>
+        </w:tabs>
+        <w:spacing w:after="0"/>
+        <w:jc w:val="both"/>
+      </w:pPr>
       <w:r>
         <w:rPr>
           <w:noProof/>
         </w:rPr>
         <w:pict>
-          <v:shape id="_x0000_s1040" type="#_x0000_t32" style="position:absolute;margin-left:301.65pt;margin-top:19.7pt;width:85.2pt;height:34.25pt;z-index:251669504" o:connectortype="straight">
-            <v:stroke endarrow="block"/>
-          </v:shape>
-        </w:pict>
-      </w:r>
-      <w:r>
-        <w:rPr>
-          <w:noProof/>
-        </w:rPr>
-        <w:pict>
-          <v:shape id="_x0000_s1038" type="#_x0000_t32" style="position:absolute;margin-left:81.45pt;margin-top:19.7pt;width:85.95pt;height:42.65pt;flip:x;z-index:251668480" o:connectortype="straight">
-            <v:stroke endarrow="block"/>
-          </v:shape>
-        </w:pict>
-      </w:r>
-    </w:p>
-    <w:p>
-      <w:pPr>
-        <w:tabs>
-          <w:tab w:val="left" w:pos="4320"/>
-        </w:tabs>
-      </w:pPr>
-      <w:r>
-        <w:rPr>
-          <w:noProof/>
-        </w:rPr>
-        <w:pict>
-          <v:oval id="_x0000_s1031" style="position:absolute;margin-left:352.65pt;margin-top:17.35pt;width:130pt;height:168.45pt;z-index:251662336">
+          <v:oval id="_x0000_s1031" style="position:absolute;left:0;text-align:left;margin-left:356.85pt;margin-top:12.45pt;width:130pt;height:168.45pt;z-index:251662336">
             <v:textbox>
               <w:txbxContent>
                 <w:p/>
@@ -971,26 +1235,36 @@
         </w:pict>
       </w:r>
       <w:r>
+        <w:tab/>
+      </w:r>
+    </w:p>
+    <w:p>
+      <w:pPr>
+        <w:spacing w:after="0"/>
+        <w:jc w:val="both"/>
+      </w:pPr>
+      <w:r>
         <w:rPr>
           <w:noProof/>
         </w:rPr>
         <w:pict>
-          <v:shape id="_x0000_s1037" type="#_x0000_t32" style="position:absolute;margin-left:224.05pt;margin-top:6.8pt;width:0;height:30.15pt;z-index:251667456" o:connectortype="straight">
-            <v:stroke endarrow="block"/>
-          </v:shape>
+          <v:shape id="_x0000_s1063" type="#_x0000_t32" style="position:absolute;left:0;text-align:left;margin-left:298.15pt;margin-top:9.7pt;width:58.7pt;height:45.85pt;z-index:251691008" o:connectortype="straight"/>
         </w:pict>
       </w:r>
       <w:r>
-        <w:tab/>
-      </w:r>
-    </w:p>
-    <w:p>
-      <w:r>
         <w:rPr>
           <w:noProof/>
         </w:rPr>
         <w:pict>
-          <v:oval id="_x0000_s1032" style="position:absolute;margin-left:386.85pt;margin-top:17.1pt;width:69.2pt;height:38.45pt;z-index:251663360">
+          <v:shape id="_x0000_s1062" type="#_x0000_t32" style="position:absolute;left:0;text-align:left;margin-left:93.35pt;margin-top:5.1pt;width:74.05pt;height:50.45pt;flip:x;z-index:251689984" o:connectortype="straight"/>
+        </w:pict>
+      </w:r>
+      <w:r>
+        <w:rPr>
+          <w:noProof/>
+        </w:rPr>
+        <w:pict>
+          <v:oval id="_x0000_s1032" style="position:absolute;left:0;text-align:left;margin-left:386.85pt;margin-top:17.1pt;width:69.2pt;height:38.45pt;z-index:251663360">
             <v:textbox>
               <w:txbxContent>
                 <w:p>
@@ -1007,26 +1281,123 @@
         </w:pict>
       </w:r>
     </w:p>
-    <w:p/>
-    <w:p>
+    <w:p>
+      <w:pPr>
+        <w:spacing w:after="0"/>
+        <w:jc w:val="both"/>
+      </w:pPr>
       <w:r>
         <w:rPr>
           <w:noProof/>
         </w:rPr>
         <w:pict>
-          <v:shape id="_x0000_s1036" type="#_x0000_t32" style="position:absolute;margin-left:421.15pt;margin-top:4.65pt;width:0;height:30.15pt;z-index:251666432" o:connectortype="straight">
-            <v:stroke endarrow="block"/>
-          </v:shape>
+          <v:shape id="_x0000_s1064" type="#_x0000_t32" style="position:absolute;left:0;text-align:left;margin-left:228.95pt;margin-top:-.05pt;width:0;height:40.15pt;z-index:251692032" o:connectortype="straight"/>
         </w:pict>
       </w:r>
     </w:p>
     <w:p>
+      <w:pPr>
+        <w:spacing w:after="0"/>
+        <w:jc w:val="both"/>
+      </w:pPr>
+    </w:p>
+    <w:p>
+      <w:pPr>
+        <w:spacing w:after="0"/>
+        <w:jc w:val="both"/>
+      </w:pPr>
       <w:r>
         <w:rPr>
           <w:noProof/>
         </w:rPr>
         <w:pict>
-          <v:oval id="_x0000_s1033" style="position:absolute;margin-left:386.85pt;margin-top:7.85pt;width:69.2pt;height:38.45pt;z-index:251664384">
+          <v:shape id="_x0000_s1065" type="#_x0000_t32" style="position:absolute;left:0;text-align:left;margin-left:422.55pt;margin-top:9.2pt;width:0;height:37.1pt;z-index:251693056" o:connectortype="straight"/>
+        </w:pict>
+      </w:r>
+      <w:r>
+        <w:rPr>
+          <w:noProof/>
+        </w:rPr>
+        <w:pict>
+          <v:oval id="_x0000_s1050" style="position:absolute;left:0;text-align:left;margin-left:19.4pt;margin-top:9.2pt;width:104.85pt;height:54.6pt;z-index:251678720">
+            <v:textbox>
+              <w:txbxContent>
+                <w:p>
+                  <w:pPr>
+                    <w:jc w:val="center"/>
+                  </w:pPr>
+                  <w:proofErr w:type="spellStart"/>
+                  <w:r>
+                    <w:t>ArrayList</w:t>
+                  </w:r>
+                  <w:proofErr w:type="spellEnd"/>
+                  <w:r>
+                    <w:t xml:space="preserve"> (C) (1.2 V)</w:t>
+                  </w:r>
+                </w:p>
+                <w:p/>
+              </w:txbxContent>
+            </v:textbox>
+          </v:oval>
+        </w:pict>
+      </w:r>
+      <w:r>
+        <w:rPr>
+          <w:noProof/>
+        </w:rPr>
+        <w:pict>
+          <v:oval id="_x0000_s1049" style="position:absolute;left:0;text-align:left;margin-left:176.55pt;margin-top:9.2pt;width:104.85pt;height:54.6pt;z-index:251677696">
+            <v:textbox>
+              <w:txbxContent>
+                <w:p>
+                  <w:pPr>
+                    <w:jc w:val="center"/>
+                  </w:pPr>
+                  <w:proofErr w:type="spellStart"/>
+                  <w:r>
+                    <w:t>LinkedList</w:t>
+                  </w:r>
+                  <w:proofErr w:type="spellEnd"/>
+                  <w:r>
+                    <w:t xml:space="preserve"> (C) (1.2 V)</w:t>
+                  </w:r>
+                </w:p>
+                <w:p/>
+              </w:txbxContent>
+            </v:textbox>
+          </v:oval>
+        </w:pict>
+      </w:r>
+    </w:p>
+    <w:p>
+      <w:pPr>
+        <w:spacing w:after="0"/>
+        <w:jc w:val="both"/>
+      </w:pPr>
+    </w:p>
+    <w:p>
+      <w:pPr>
+        <w:tabs>
+          <w:tab w:val="left" w:pos="7983"/>
+        </w:tabs>
+        <w:spacing w:after="0"/>
+        <w:jc w:val="both"/>
+      </w:pPr>
+    </w:p>
+    <w:p>
+      <w:pPr>
+        <w:tabs>
+          <w:tab w:val="left" w:pos="7983"/>
+        </w:tabs>
+        <w:spacing w:after="0"/>
+        <w:jc w:val="both"/>
+      </w:pPr>
+      <w:r>
+        <w:rPr>
+          <w:noProof/>
+        </w:rPr>
+        <w:pict>
+          <v:oval id="_x0000_s1033" style="position:absolute;left:0;text-align:left;margin-left:386.85pt;margin-top:0;width:69.2pt;height:38.45pt;z-index:251664384">
             <v:textbox style="mso-next-textbox:#_x0000_s1033">
               <w:txbxContent>
                 <w:p>
@@ -1043,41 +1414,971 @@
         </w:pict>
       </w:r>
     </w:p>
-    <w:p/>
-    <w:p>
-      <w:pPr>
-        <w:tabs>
-          <w:tab w:val="left" w:pos="7983"/>
-        </w:tabs>
-      </w:pPr>
-    </w:p>
-    <w:p>
-      <w:pPr>
-        <w:tabs>
-          <w:tab w:val="left" w:pos="7983"/>
-        </w:tabs>
-      </w:pPr>
-    </w:p>
-    <w:p>
-      <w:pPr>
-        <w:tabs>
-          <w:tab w:val="left" w:pos="7983"/>
-        </w:tabs>
-      </w:pPr>
-      <w:r>
-        <w:t xml:space="preserve">                                                                                                                                                  1.0 V (legacy classes)</w:t>
-      </w:r>
-    </w:p>
-    <w:p>
-      <w:pPr>
-        <w:tabs>
-          <w:tab w:val="left" w:pos="7983"/>
-        </w:tabs>
-      </w:pPr>
-      <w:r>
-        <w:lastRenderedPageBreak/>
-        <w:t xml:space="preserve">                                                   </w:t>
-      </w:r>
+    <w:p>
+      <w:pPr>
+        <w:tabs>
+          <w:tab w:val="left" w:pos="7983"/>
+        </w:tabs>
+        <w:spacing w:after="0"/>
+        <w:jc w:val="both"/>
+      </w:pPr>
+      <w:r>
+        <w:t xml:space="preserve">                                                                                                                                                 </w:t>
+      </w:r>
+    </w:p>
+    <w:p>
+      <w:pPr>
+        <w:tabs>
+          <w:tab w:val="left" w:pos="7983"/>
+        </w:tabs>
+        <w:spacing w:after="0"/>
+        <w:jc w:val="both"/>
+      </w:pPr>
+    </w:p>
+    <w:p>
+      <w:pPr>
+        <w:tabs>
+          <w:tab w:val="left" w:pos="7983"/>
+        </w:tabs>
+        <w:spacing w:after="0"/>
+        <w:jc w:val="both"/>
+      </w:pPr>
+    </w:p>
+    <w:p>
+      <w:pPr>
+        <w:tabs>
+          <w:tab w:val="left" w:pos="7983"/>
+        </w:tabs>
+        <w:spacing w:after="0"/>
+        <w:jc w:val="both"/>
+      </w:pPr>
+      <w:r>
+        <w:t xml:space="preserve"> </w:t>
+      </w:r>
+    </w:p>
+    <w:p>
+      <w:pPr>
+        <w:tabs>
+          <w:tab w:val="left" w:pos="7983"/>
+        </w:tabs>
+        <w:spacing w:after="0"/>
+        <w:jc w:val="both"/>
+      </w:pPr>
+    </w:p>
+    <w:p>
+      <w:pPr>
+        <w:tabs>
+          <w:tab w:val="left" w:pos="7983"/>
+        </w:tabs>
+        <w:spacing w:after="0"/>
+        <w:jc w:val="both"/>
+      </w:pPr>
+      <w:r>
+        <w:t xml:space="preserve">                                                                                                                                                        </w:t>
+      </w:r>
+      <w:r>
+        <w:t>1.0 V (legacy classes)</w:t>
+      </w:r>
+    </w:p>
+    <w:p>
+      <w:pPr>
+        <w:tabs>
+          <w:tab w:val="left" w:pos="7983"/>
+        </w:tabs>
+        <w:spacing w:after="0"/>
+        <w:jc w:val="both"/>
+      </w:pPr>
+    </w:p>
+    <w:p>
+      <w:pPr>
+        <w:tabs>
+          <w:tab w:val="left" w:pos="7983"/>
+        </w:tabs>
+        <w:spacing w:after="0"/>
+        <w:jc w:val="both"/>
+      </w:pPr>
+    </w:p>
+    <w:p>
+      <w:pPr>
+        <w:tabs>
+          <w:tab w:val="left" w:pos="7983"/>
+        </w:tabs>
+        <w:spacing w:after="0"/>
+        <w:jc w:val="both"/>
+        <w:rPr>
+          <w:b/>
+        </w:rPr>
+      </w:pPr>
+      <w:r>
+        <w:rPr>
+          <w:b/>
+        </w:rPr>
+        <w:t>3. Set (Interface)</w:t>
+      </w:r>
+    </w:p>
+    <w:p>
+      <w:pPr>
+        <w:tabs>
+          <w:tab w:val="left" w:pos="7983"/>
+        </w:tabs>
+        <w:spacing w:after="0"/>
+        <w:jc w:val="both"/>
+      </w:pPr>
+      <w:r>
+        <w:t>&gt; It is the child interface of Collection interface.</w:t>
+      </w:r>
+    </w:p>
+    <w:p>
+      <w:pPr>
+        <w:tabs>
+          <w:tab w:val="left" w:pos="7983"/>
+        </w:tabs>
+        <w:spacing w:after="0"/>
+        <w:jc w:val="both"/>
+      </w:pPr>
+      <w:r>
+        <w:t>&gt; If we want to represent a group of individual objects as a single entity where duplicates are not allowed &amp; insertion order not required to be preserved then we should go for Set interface.</w:t>
+      </w:r>
+    </w:p>
+    <w:p>
+      <w:pPr>
+        <w:tabs>
+          <w:tab w:val="left" w:pos="7983"/>
+        </w:tabs>
+        <w:spacing w:after="0"/>
+        <w:jc w:val="both"/>
+      </w:pPr>
+    </w:p>
+    <w:p>
+      <w:pPr>
+        <w:tabs>
+          <w:tab w:val="left" w:pos="7983"/>
+        </w:tabs>
+        <w:spacing w:after="0"/>
+        <w:jc w:val="both"/>
+        <w:rPr>
+          <w:b/>
+        </w:rPr>
+      </w:pPr>
+      <w:r>
+        <w:rPr>
+          <w:b/>
+        </w:rPr>
+        <w:t xml:space="preserve">4. </w:t>
+      </w:r>
+      <w:proofErr w:type="spellStart"/>
+      <w:r>
+        <w:rPr>
+          <w:b/>
+        </w:rPr>
+        <w:t>SortedSet</w:t>
+      </w:r>
+      <w:proofErr w:type="spellEnd"/>
+      <w:r>
+        <w:rPr>
+          <w:b/>
+        </w:rPr>
+        <w:t xml:space="preserve"> (Interface)</w:t>
+      </w:r>
+    </w:p>
+    <w:p>
+      <w:pPr>
+        <w:tabs>
+          <w:tab w:val="left" w:pos="7983"/>
+        </w:tabs>
+        <w:spacing w:after="0"/>
+        <w:jc w:val="both"/>
+      </w:pPr>
+      <w:r>
+        <w:t>&gt; It is the child interface of Set interface.</w:t>
+      </w:r>
+    </w:p>
+    <w:p>
+      <w:pPr>
+        <w:tabs>
+          <w:tab w:val="left" w:pos="7983"/>
+        </w:tabs>
+        <w:spacing w:after="0"/>
+        <w:jc w:val="both"/>
+      </w:pPr>
+      <w:r>
+        <w:t xml:space="preserve">&gt; If we want to represent a group of individual objects as a single entity where duplicates are not allowed &amp; all objects should be inserted according to some sorting order then we should go for </w:t>
+      </w:r>
+      <w:proofErr w:type="spellStart"/>
+      <w:r>
+        <w:t>SortedSet</w:t>
+      </w:r>
+      <w:proofErr w:type="spellEnd"/>
+      <w:r>
+        <w:t>.</w:t>
+      </w:r>
+    </w:p>
+    <w:p>
+      <w:pPr>
+        <w:tabs>
+          <w:tab w:val="left" w:pos="7983"/>
+        </w:tabs>
+        <w:spacing w:after="0"/>
+        <w:jc w:val="both"/>
+        <w:rPr>
+          <w:b/>
+        </w:rPr>
+      </w:pPr>
+    </w:p>
+    <w:p>
+      <w:pPr>
+        <w:tabs>
+          <w:tab w:val="left" w:pos="7983"/>
+        </w:tabs>
+        <w:spacing w:after="0"/>
+        <w:jc w:val="both"/>
+        <w:rPr>
+          <w:b/>
+        </w:rPr>
+      </w:pPr>
+      <w:r>
+        <w:rPr>
+          <w:b/>
+        </w:rPr>
+        <w:t xml:space="preserve">5. </w:t>
+      </w:r>
+      <w:proofErr w:type="spellStart"/>
+      <w:r>
+        <w:rPr>
+          <w:b/>
+        </w:rPr>
+        <w:t>NavigableSet</w:t>
+      </w:r>
+      <w:proofErr w:type="spellEnd"/>
+      <w:r>
+        <w:rPr>
+          <w:b/>
+        </w:rPr>
+        <w:t xml:space="preserve"> (Interface)</w:t>
+      </w:r>
+    </w:p>
+    <w:p>
+      <w:pPr>
+        <w:tabs>
+          <w:tab w:val="left" w:pos="7983"/>
+        </w:tabs>
+        <w:spacing w:after="0"/>
+        <w:jc w:val="both"/>
+      </w:pPr>
+      <w:r>
+        <w:t xml:space="preserve">&gt; It is the child interface of </w:t>
+      </w:r>
+      <w:proofErr w:type="spellStart"/>
+      <w:r>
+        <w:t>SortedSet</w:t>
+      </w:r>
+      <w:proofErr w:type="spellEnd"/>
+      <w:r>
+        <w:t xml:space="preserve"> interface.</w:t>
+      </w:r>
+    </w:p>
+    <w:p>
+      <w:pPr>
+        <w:tabs>
+          <w:tab w:val="left" w:pos="7983"/>
+        </w:tabs>
+        <w:spacing w:after="0"/>
+        <w:jc w:val="both"/>
+      </w:pPr>
+      <w:r>
+        <w:t>&gt; It contains several methods for Navigation purposes.</w:t>
+      </w:r>
+    </w:p>
+    <w:p>
+      <w:pPr>
+        <w:tabs>
+          <w:tab w:val="left" w:pos="7983"/>
+        </w:tabs>
+        <w:spacing w:after="0"/>
+        <w:jc w:val="both"/>
+      </w:pPr>
+    </w:p>
+    <w:p>
+      <w:pPr>
+        <w:tabs>
+          <w:tab w:val="left" w:pos="7983"/>
+        </w:tabs>
+        <w:spacing w:after="0"/>
+        <w:jc w:val="both"/>
+      </w:pPr>
+    </w:p>
+    <w:p>
+      <w:pPr>
+        <w:tabs>
+          <w:tab w:val="left" w:pos="7983"/>
+        </w:tabs>
+        <w:spacing w:after="0"/>
+        <w:jc w:val="both"/>
+      </w:pPr>
+    </w:p>
+    <w:p>
+      <w:pPr>
+        <w:tabs>
+          <w:tab w:val="left" w:pos="7983"/>
+        </w:tabs>
+        <w:spacing w:after="0"/>
+        <w:jc w:val="both"/>
+      </w:pPr>
+    </w:p>
+    <w:p>
+      <w:pPr>
+        <w:tabs>
+          <w:tab w:val="left" w:pos="7983"/>
+        </w:tabs>
+        <w:spacing w:after="0"/>
+        <w:jc w:val="both"/>
+      </w:pPr>
+    </w:p>
+    <w:p>
+      <w:pPr>
+        <w:tabs>
+          <w:tab w:val="left" w:pos="7983"/>
+        </w:tabs>
+        <w:spacing w:after="0"/>
+        <w:jc w:val="both"/>
+      </w:pPr>
+    </w:p>
+    <w:p>
+      <w:pPr>
+        <w:tabs>
+          <w:tab w:val="left" w:pos="7983"/>
+        </w:tabs>
+        <w:spacing w:after="0"/>
+        <w:jc w:val="both"/>
+      </w:pPr>
+    </w:p>
+    <w:p>
+      <w:pPr>
+        <w:tabs>
+          <w:tab w:val="left" w:pos="7983"/>
+        </w:tabs>
+        <w:spacing w:after="0"/>
+        <w:jc w:val="both"/>
+      </w:pPr>
+    </w:p>
+    <w:p>
+      <w:pPr>
+        <w:tabs>
+          <w:tab w:val="left" w:pos="7983"/>
+        </w:tabs>
+        <w:spacing w:after="0"/>
+        <w:jc w:val="both"/>
+      </w:pPr>
+    </w:p>
+    <w:p>
+      <w:pPr>
+        <w:tabs>
+          <w:tab w:val="left" w:pos="7983"/>
+        </w:tabs>
+        <w:spacing w:after="0"/>
+        <w:jc w:val="both"/>
+      </w:pPr>
+    </w:p>
+    <w:p>
+      <w:pPr>
+        <w:tabs>
+          <w:tab w:val="left" w:pos="7983"/>
+        </w:tabs>
+        <w:spacing w:after="0"/>
+        <w:jc w:val="both"/>
+      </w:pPr>
+      <w:r>
+        <w:rPr>
+          <w:noProof/>
+        </w:rPr>
+        <w:pict>
+          <v:oval id="_x0000_s1053" style="position:absolute;left:0;text-align:left;margin-left:322pt;margin-top:195.15pt;width:111.55pt;height:54.6pt;z-index:251681792">
+            <v:textbox>
+              <w:txbxContent>
+                <w:p>
+                  <w:pPr>
+                    <w:jc w:val="center"/>
+                  </w:pPr>
+                  <w:proofErr w:type="spellStart"/>
+                  <w:r>
+                    <w:t>TreeSet</w:t>
+                  </w:r>
+                  <w:proofErr w:type="spellEnd"/>
+                  <w:r>
+                    <w:t xml:space="preserve"> (C) (1.2 V)</w:t>
+                  </w:r>
+                </w:p>
+                <w:p/>
+              </w:txbxContent>
+            </v:textbox>
+          </v:oval>
+        </w:pict>
+      </w:r>
+      <w:r>
+        <w:rPr>
+          <w:noProof/>
+        </w:rPr>
+        <w:pict>
+          <v:shape id="_x0000_s1055" type="#_x0000_t32" style="position:absolute;left:0;text-align:left;margin-left:377.15pt;margin-top:173.9pt;width:0;height:21.25pt;z-index:251683840" o:connectortype="straight"/>
+        </w:pict>
+      </w:r>
+      <w:r>
+        <w:rPr>
+          <w:noProof/>
+        </w:rPr>
+        <w:pict>
+          <v:shape id="_x0000_s1056" type="#_x0000_t32" style="position:absolute;left:0;text-align:left;margin-left:376.45pt;margin-top:128.05pt;width:.7pt;height:21.25pt;z-index:251684864" o:connectortype="straight"/>
+        </w:pict>
+      </w:r>
+      <w:r>
+        <w:rPr>
+          <w:noProof/>
+        </w:rPr>
+        <w:pict>
+          <v:shape id="_x0000_s1057" type="#_x0000_t32" style="position:absolute;left:0;text-align:left;margin-left:103.1pt;margin-top:158.2pt;width:0;height:36.95pt;z-index:251685888" o:connectortype="straight"/>
+        </w:pict>
+      </w:r>
+      <w:r>
+        <w:rPr>
+          <w:noProof/>
+        </w:rPr>
+        <w:pict>
+          <v:shape id="_x0000_s1058" type="#_x0000_t32" style="position:absolute;left:0;text-align:left;margin-left:307.65pt;margin-top:59.25pt;width:69.5pt;height:44.35pt;z-index:251686912" o:connectortype="straight"/>
+        </w:pict>
+      </w:r>
+      <w:r>
+        <w:rPr>
+          <w:noProof/>
+        </w:rPr>
+        <w:pict>
+          <v:shape id="_x0000_s1059" type="#_x0000_t32" style="position:absolute;left:0;text-align:left;margin-left:107.3pt;margin-top:62pt;width:65.1pt;height:41.6pt;flip:x;z-index:251687936" o:connectortype="straight"/>
+        </w:pict>
+      </w:r>
+      <w:r>
+        <w:rPr>
+          <w:noProof/>
+        </w:rPr>
+        <w:pict>
+          <v:rect id="_x0000_s1043" style="position:absolute;left:0;text-align:left;margin-left:173.1pt;margin-top:46.8pt;width:130.75pt;height:24.45pt;z-index:251671552">
+            <v:textbox>
+              <w:txbxContent>
+                <w:p>
+                  <w:pPr>
+                    <w:jc w:val="center"/>
+                  </w:pPr>
+                  <w:r>
+                    <w:t>Set (I) (1.2 V)</w:t>
+                  </w:r>
+                </w:p>
+              </w:txbxContent>
+            </v:textbox>
+          </v:rect>
+        </w:pict>
+      </w:r>
+      <w:r>
+        <w:rPr>
+          <w:noProof/>
+        </w:rPr>
+        <w:pict>
+          <v:shape id="_x0000_s1054" type="#_x0000_t32" style="position:absolute;left:0;text-align:left;margin-left:229.65pt;margin-top:26pt;width:.7pt;height:21.25pt;z-index:251682816" o:connectortype="straight"/>
+        </w:pict>
+      </w:r>
+      <w:r>
+        <w:rPr>
+          <w:noProof/>
+        </w:rPr>
+        <w:pict>
+          <v:oval id="_x0000_s1051" style="position:absolute;left:0;text-align:left;margin-left:54.45pt;margin-top:195.15pt;width:111.55pt;height:54.6pt;z-index:251679744">
+            <v:textbox>
+              <w:txbxContent>
+                <w:p>
+                  <w:pPr>
+                    <w:jc w:val="center"/>
+                  </w:pPr>
+                  <w:proofErr w:type="spellStart"/>
+                  <w:r>
+                    <w:t>LinkedHashSet</w:t>
+                  </w:r>
+                  <w:proofErr w:type="spellEnd"/>
+                  <w:r>
+                    <w:t xml:space="preserve"> (C) (1.4 V)</w:t>
+                  </w:r>
+                </w:p>
+                <w:p/>
+              </w:txbxContent>
+            </v:textbox>
+          </v:oval>
+        </w:pict>
+      </w:r>
+      <w:r>
+        <w:rPr>
+          <w:noProof/>
+        </w:rPr>
+        <w:pict>
+          <v:oval id="_x0000_s1052" style="position:absolute;left:0;text-align:left;margin-left:54.45pt;margin-top:103.6pt;width:104.85pt;height:54.6pt;z-index:251680768">
+            <v:textbox>
+              <w:txbxContent>
+                <w:p>
+                  <w:pPr>
+                    <w:jc w:val="center"/>
+                  </w:pPr>
+                  <w:proofErr w:type="spellStart"/>
+                  <w:r>
+                    <w:t>HashSet</w:t>
+                  </w:r>
+                  <w:proofErr w:type="spellEnd"/>
+                  <w:r>
+                    <w:t xml:space="preserve"> (C) (1.2 V)</w:t>
+                  </w:r>
+                </w:p>
+                <w:p/>
+              </w:txbxContent>
+            </v:textbox>
+          </v:oval>
+        </w:pict>
+      </w:r>
+      <w:r>
+        <w:rPr>
+          <w:noProof/>
+        </w:rPr>
+        <w:pict>
+          <v:rect id="_x0000_s1044" style="position:absolute;left:0;text-align:left;margin-left:307.65pt;margin-top:150pt;width:130.75pt;height:24.45pt;z-index:251672576">
+            <v:textbox>
+              <w:txbxContent>
+                <w:p>
+                  <w:pPr>
+                    <w:jc w:val="center"/>
+                  </w:pPr>
+                  <w:proofErr w:type="spellStart"/>
+                  <w:r>
+                    <w:t>NavigableSet</w:t>
+                  </w:r>
+                  <w:proofErr w:type="spellEnd"/>
+                  <w:r>
+                    <w:t xml:space="preserve"> (I) (1.6 V)</w:t>
+                  </w:r>
+                </w:p>
+              </w:txbxContent>
+            </v:textbox>
+          </v:rect>
+        </w:pict>
+      </w:r>
+      <w:r>
+        <w:rPr>
+          <w:noProof/>
+        </w:rPr>
+        <w:pict>
+          <v:rect id="_x0000_s1045" style="position:absolute;left:0;text-align:left;margin-left:307.65pt;margin-top:103.6pt;width:130.75pt;height:24.45pt;z-index:251673600">
+            <v:textbox>
+              <w:txbxContent>
+                <w:p>
+                  <w:pPr>
+                    <w:jc w:val="center"/>
+                  </w:pPr>
+                  <w:proofErr w:type="spellStart"/>
+                  <w:r>
+                    <w:t>SortedSet</w:t>
+                  </w:r>
+                  <w:proofErr w:type="spellEnd"/>
+                  <w:r>
+                    <w:t xml:space="preserve"> (I) (1.2 V)</w:t>
+                  </w:r>
+                </w:p>
+              </w:txbxContent>
+            </v:textbox>
+          </v:rect>
+        </w:pict>
+      </w:r>
+      <w:r>
+        <w:rPr>
+          <w:noProof/>
+        </w:rPr>
+        <w:pict>
+          <v:rect id="_x0000_s1042" style="position:absolute;left:0;text-align:left;margin-left:173.1pt;margin-top:1.55pt;width:130.75pt;height:24.45pt;z-index:251670528">
+            <v:textbox>
+              <w:txbxContent>
+                <w:p>
+                  <w:pPr>
+                    <w:jc w:val="center"/>
+                  </w:pPr>
+                  <w:r>
+                    <w:t>Collection (I) (1.2 V)</w:t>
+                  </w:r>
+                </w:p>
+              </w:txbxContent>
+            </v:textbox>
+          </v:rect>
+        </w:pict>
+      </w:r>
+      <w:r>
+        <w:t xml:space="preserve">                                                </w:t>
+      </w:r>
+    </w:p>
+    <w:p>
+      <w:pPr>
+        <w:tabs>
+          <w:tab w:val="left" w:pos="7983"/>
+        </w:tabs>
+        <w:spacing w:after="0"/>
+        <w:jc w:val="both"/>
+      </w:pPr>
+    </w:p>
+    <w:p>
+      <w:pPr>
+        <w:tabs>
+          <w:tab w:val="left" w:pos="7983"/>
+        </w:tabs>
+        <w:spacing w:after="0"/>
+        <w:jc w:val="both"/>
+      </w:pPr>
+    </w:p>
+    <w:p>
+      <w:pPr>
+        <w:tabs>
+          <w:tab w:val="left" w:pos="7983"/>
+        </w:tabs>
+        <w:spacing w:after="0"/>
+        <w:jc w:val="both"/>
+      </w:pPr>
+    </w:p>
+    <w:p>
+      <w:pPr>
+        <w:spacing w:after="0"/>
+        <w:jc w:val="both"/>
+      </w:pPr>
+    </w:p>
+    <w:p>
+      <w:pPr>
+        <w:spacing w:after="0"/>
+        <w:jc w:val="both"/>
+      </w:pPr>
+    </w:p>
+    <w:p>
+      <w:pPr>
+        <w:spacing w:after="0"/>
+        <w:jc w:val="both"/>
+      </w:pPr>
+    </w:p>
+    <w:p>
+      <w:pPr>
+        <w:spacing w:after="0"/>
+        <w:jc w:val="both"/>
+      </w:pPr>
+    </w:p>
+    <w:p>
+      <w:pPr>
+        <w:spacing w:after="0"/>
+        <w:jc w:val="both"/>
+      </w:pPr>
+    </w:p>
+    <w:p>
+      <w:pPr>
+        <w:spacing w:after="0"/>
+        <w:jc w:val="both"/>
+      </w:pPr>
+    </w:p>
+    <w:p>
+      <w:pPr>
+        <w:spacing w:after="0"/>
+        <w:jc w:val="both"/>
+      </w:pPr>
+    </w:p>
+    <w:p>
+      <w:pPr>
+        <w:spacing w:after="0"/>
+        <w:jc w:val="both"/>
+      </w:pPr>
+    </w:p>
+    <w:p>
+      <w:pPr>
+        <w:spacing w:after="0"/>
+        <w:jc w:val="both"/>
+      </w:pPr>
+    </w:p>
+    <w:p>
+      <w:pPr>
+        <w:spacing w:after="0"/>
+        <w:jc w:val="both"/>
+      </w:pPr>
+    </w:p>
+    <w:p>
+      <w:pPr>
+        <w:tabs>
+          <w:tab w:val="left" w:pos="1104"/>
+        </w:tabs>
+        <w:spacing w:after="0"/>
+        <w:jc w:val="both"/>
+      </w:pPr>
+    </w:p>
+    <w:p>
+      <w:pPr>
+        <w:tabs>
+          <w:tab w:val="left" w:pos="1104"/>
+        </w:tabs>
+        <w:spacing w:after="0"/>
+        <w:jc w:val="both"/>
+      </w:pPr>
+    </w:p>
+    <w:p>
+      <w:pPr>
+        <w:tabs>
+          <w:tab w:val="left" w:pos="1104"/>
+        </w:tabs>
+        <w:spacing w:after="0"/>
+        <w:jc w:val="both"/>
+      </w:pPr>
+    </w:p>
+    <w:p>
+      <w:pPr>
+        <w:tabs>
+          <w:tab w:val="left" w:pos="1104"/>
+        </w:tabs>
+        <w:spacing w:after="0"/>
+        <w:jc w:val="both"/>
+      </w:pPr>
+    </w:p>
+    <w:p>
+      <w:pPr>
+        <w:tabs>
+          <w:tab w:val="left" w:pos="1104"/>
+        </w:tabs>
+        <w:spacing w:after="0"/>
+        <w:jc w:val="both"/>
+      </w:pPr>
+      <w:r>
+        <w:t>&gt; Difference b/w List &amp; Set</w:t>
+      </w:r>
+    </w:p>
+    <w:tbl>
+      <w:tblPr>
+        <w:tblStyle w:val="TableGrid"/>
+        <w:tblW w:w="0" w:type="auto"/>
+        <w:tblInd w:w="288" w:type="dxa"/>
+        <w:tblLook w:val="04A0"/>
+      </w:tblPr>
+      <w:tblGrid>
+        <w:gridCol w:w="576"/>
+        <w:gridCol w:w="5286"/>
+        <w:gridCol w:w="4488"/>
+      </w:tblGrid>
+      <w:tr>
+        <w:tc>
+          <w:tcPr>
+            <w:tcW w:w="576" w:type="dxa"/>
+          </w:tcPr>
+          <w:p>
+            <w:pPr>
+              <w:tabs>
+                <w:tab w:val="left" w:pos="1104"/>
+              </w:tabs>
+              <w:jc w:val="both"/>
+            </w:pPr>
+            <w:proofErr w:type="spellStart"/>
+            <w:r>
+              <w:t>SNo</w:t>
+            </w:r>
+            <w:proofErr w:type="spellEnd"/>
+          </w:p>
+        </w:tc>
+        <w:tc>
+          <w:tcPr>
+            <w:tcW w:w="5286" w:type="dxa"/>
+          </w:tcPr>
+          <w:p>
+            <w:pPr>
+              <w:tabs>
+                <w:tab w:val="left" w:pos="1104"/>
+              </w:tabs>
+              <w:jc w:val="both"/>
+              <w:rPr>
+                <w:b/>
+              </w:rPr>
+            </w:pPr>
+            <w:r>
+              <w:rPr>
+                <w:b/>
+              </w:rPr>
+              <w:t>List</w:t>
+            </w:r>
+          </w:p>
+        </w:tc>
+        <w:tc>
+          <w:tcPr>
+            <w:tcW w:w="4488" w:type="dxa"/>
+          </w:tcPr>
+          <w:p>
+            <w:pPr>
+              <w:tabs>
+                <w:tab w:val="left" w:pos="1104"/>
+              </w:tabs>
+              <w:jc w:val="both"/>
+              <w:rPr>
+                <w:b/>
+              </w:rPr>
+            </w:pPr>
+            <w:r>
+              <w:rPr>
+                <w:b/>
+              </w:rPr>
+              <w:t>Set</w:t>
+            </w:r>
+          </w:p>
+        </w:tc>
+      </w:tr>
+      <w:tr>
+        <w:tc>
+          <w:tcPr>
+            <w:tcW w:w="576" w:type="dxa"/>
+          </w:tcPr>
+          <w:p>
+            <w:pPr>
+              <w:tabs>
+                <w:tab w:val="left" w:pos="1104"/>
+              </w:tabs>
+              <w:jc w:val="both"/>
+            </w:pPr>
+            <w:r>
+              <w:t>1.</w:t>
+            </w:r>
+          </w:p>
+        </w:tc>
+        <w:tc>
+          <w:tcPr>
+            <w:tcW w:w="5286" w:type="dxa"/>
+          </w:tcPr>
+          <w:p>
+            <w:pPr>
+              <w:tabs>
+                <w:tab w:val="left" w:pos="1104"/>
+              </w:tabs>
+              <w:jc w:val="both"/>
+            </w:pPr>
+            <w:r>
+              <w:t>Duplicates are allowed.</w:t>
+            </w:r>
+          </w:p>
+        </w:tc>
+        <w:tc>
+          <w:tcPr>
+            <w:tcW w:w="4488" w:type="dxa"/>
+          </w:tcPr>
+          <w:p>
+            <w:pPr>
+              <w:tabs>
+                <w:tab w:val="left" w:pos="1104"/>
+              </w:tabs>
+              <w:jc w:val="both"/>
+            </w:pPr>
+            <w:r>
+              <w:t>Duplicates are not allowed.</w:t>
+            </w:r>
+          </w:p>
+        </w:tc>
+      </w:tr>
+      <w:tr>
+        <w:tc>
+          <w:tcPr>
+            <w:tcW w:w="576" w:type="dxa"/>
+          </w:tcPr>
+          <w:p>
+            <w:pPr>
+              <w:tabs>
+                <w:tab w:val="left" w:pos="1104"/>
+              </w:tabs>
+              <w:jc w:val="both"/>
+            </w:pPr>
+            <w:r>
+              <w:t>2.</w:t>
+            </w:r>
+          </w:p>
+        </w:tc>
+        <w:tc>
+          <w:tcPr>
+            <w:tcW w:w="5286" w:type="dxa"/>
+          </w:tcPr>
+          <w:p>
+            <w:pPr>
+              <w:tabs>
+                <w:tab w:val="left" w:pos="1104"/>
+              </w:tabs>
+              <w:jc w:val="both"/>
+            </w:pPr>
+            <w:r>
+              <w:t>Insertion order preserved.</w:t>
+            </w:r>
+          </w:p>
+        </w:tc>
+        <w:tc>
+          <w:tcPr>
+            <w:tcW w:w="4488" w:type="dxa"/>
+          </w:tcPr>
+          <w:p>
+            <w:pPr>
+              <w:tabs>
+                <w:tab w:val="left" w:pos="1104"/>
+              </w:tabs>
+              <w:jc w:val="both"/>
+            </w:pPr>
+            <w:r>
+              <w:t>Insertion order not preserved.</w:t>
+            </w:r>
+          </w:p>
+        </w:tc>
+      </w:tr>
+    </w:tbl>
+    <w:p>
+      <w:pPr>
+        <w:tabs>
+          <w:tab w:val="left" w:pos="1104"/>
+        </w:tabs>
+        <w:spacing w:after="0"/>
+        <w:jc w:val="both"/>
+      </w:pPr>
+    </w:p>
+    <w:p>
+      <w:pPr>
+        <w:tabs>
+          <w:tab w:val="left" w:pos="1104"/>
+        </w:tabs>
+        <w:spacing w:after="0"/>
+        <w:jc w:val="both"/>
+      </w:pPr>
+      <w:r>
+        <w:t>6. Queue</w:t>
+      </w:r>
+    </w:p>
+    <w:p>
+      <w:pPr>
+        <w:tabs>
+          <w:tab w:val="left" w:pos="1104"/>
+        </w:tabs>
+        <w:spacing w:after="0"/>
+        <w:jc w:val="both"/>
+      </w:pPr>
+      <w:r>
+        <w:t>&gt; It is the child interface of Collection interface.</w:t>
+      </w:r>
+    </w:p>
+    <w:p>
+      <w:pPr>
+        <w:tabs>
+          <w:tab w:val="left" w:pos="1104"/>
+        </w:tabs>
+        <w:spacing w:after="0"/>
+        <w:jc w:val="both"/>
+      </w:pPr>
+      <w:r>
+        <w:t>&gt; If we want to represent a group of individual objects prior to processing then we should go for Queue.</w:t>
+      </w:r>
+    </w:p>
+    <w:p>
+      <w:pPr>
+        <w:tabs>
+          <w:tab w:val="left" w:pos="1104"/>
+        </w:tabs>
+        <w:spacing w:after="0"/>
+        <w:jc w:val="both"/>
+      </w:pPr>
     </w:p>
     <w:sectPr>
       <w:pgSz w:w="12240" w:h="15840"/>

</xml_diff>